<commit_message>
Changed how writing sample templates are hosted, now use PDF viewers. Added 'Return Home' buttons to each page. Added 'LinkedIn' button under Contact section. Added favicon.
</commit_message>
<xml_diff>
--- a/samples/Nittany Network Solutions – Centre Country WAN Design.docx
+++ b/samples/Nittany Network Solutions – Centre Country WAN Design.docx
@@ -1,6 +1,6 @@
 
 <file path=word/document.xml><?xml version="1.0" encoding="utf-8"?>
-<w:document xmlns:wpc="http://schemas.microsoft.com/office/word/2010/wordprocessingCanvas" xmlns:cx="http://schemas.microsoft.com/office/drawing/2014/chartex" xmlns:cx1="http://schemas.microsoft.com/office/drawing/2015/9/8/chartex" xmlns:cx2="http://schemas.microsoft.com/office/drawing/2015/10/21/chartex" xmlns:cx3="http://schemas.microsoft.com/office/drawing/2016/5/9/chartex" xmlns:cx4="http://schemas.microsoft.com/office/drawing/2016/5/10/chartex" xmlns:cx5="http://schemas.microsoft.com/office/drawing/2016/5/11/chartex" xmlns:cx6="http://schemas.microsoft.com/office/drawing/2016/5/12/chartex" xmlns:cx7="http://schemas.microsoft.com/office/drawing/2016/5/13/chartex" xmlns:cx8="http://schemas.microsoft.com/office/drawing/2016/5/14/chartex" xmlns:mc="http://schemas.openxmlformats.org/markup-compatibility/2006" xmlns:aink="http://schemas.microsoft.com/office/drawing/2016/ink" xmlns:am3d="http://schemas.microsoft.com/office/drawing/2017/model3d" xmlns:o="urn:schemas-microsoft-com:office:office" xmlns:oel="http://schemas.microsoft.com/office/2019/extlst" xmlns:r="http://schemas.openxmlformats.org/officeDocument/2006/relationships" xmlns:m="http://schemas.openxmlformats.org/officeDocument/2006/math" xmlns:v="urn:schemas-microsoft-com:vml" xmlns:wp14="http://schemas.microsoft.com/office/word/2010/wordprocessingDrawing" xmlns:wp="http://schemas.openxmlformats.org/drawingml/2006/wordprocessingDrawing" xmlns:w10="urn:schemas-microsoft-com:office:word" xmlns:w="http://schemas.openxmlformats.org/wordprocessingml/2006/main" xmlns:w14="http://schemas.microsoft.com/office/word/2010/wordml" xmlns:w15="http://schemas.microsoft.com/office/word/2012/wordml" xmlns:w16cex="http://schemas.microsoft.com/office/word/2018/wordml/cex" xmlns:w16cid="http://schemas.microsoft.com/office/word/2016/wordml/cid" xmlns:w16="http://schemas.microsoft.com/office/word/2018/wordml" xmlns:w16du="http://schemas.microsoft.com/office/word/2023/wordml/word16du" xmlns:w16sdtdh="http://schemas.microsoft.com/office/word/2020/wordml/sdtdatahash" xmlns:w16se="http://schemas.microsoft.com/office/word/2015/wordml/symex" xmlns:wpg="http://schemas.microsoft.com/office/word/2010/wordprocessingGroup" xmlns:wpi="http://schemas.microsoft.com/office/word/2010/wordprocessingInk" xmlns:wne="http://schemas.microsoft.com/office/word/2006/wordml" xmlns:wps="http://schemas.microsoft.com/office/word/2010/wordprocessingShape" mc:Ignorable="w14 w15 w16se w16cid w16 w16cex w16sdtdh w16du wp14">
+<w:document xmlns:wpc="http://schemas.microsoft.com/office/word/2010/wordprocessingCanvas" xmlns:cx="http://schemas.microsoft.com/office/drawing/2014/chartex" xmlns:cx1="http://schemas.microsoft.com/office/drawing/2015/9/8/chartex" xmlns:cx2="http://schemas.microsoft.com/office/drawing/2015/10/21/chartex" xmlns:cx3="http://schemas.microsoft.com/office/drawing/2016/5/9/chartex" xmlns:cx4="http://schemas.microsoft.com/office/drawing/2016/5/10/chartex" xmlns:cx5="http://schemas.microsoft.com/office/drawing/2016/5/11/chartex" xmlns:cx6="http://schemas.microsoft.com/office/drawing/2016/5/12/chartex" xmlns:cx7="http://schemas.microsoft.com/office/drawing/2016/5/13/chartex" xmlns:cx8="http://schemas.microsoft.com/office/drawing/2016/5/14/chartex" xmlns:mc="http://schemas.openxmlformats.org/markup-compatibility/2006" xmlns:aink="http://schemas.microsoft.com/office/drawing/2016/ink" xmlns:am3d="http://schemas.microsoft.com/office/drawing/2017/model3d" xmlns:o="urn:schemas-microsoft-com:office:office" xmlns:oel="http://schemas.microsoft.com/office/2019/extlst" xmlns:r="http://schemas.openxmlformats.org/officeDocument/2006/relationships" xmlns:m="http://schemas.openxmlformats.org/officeDocument/2006/math" xmlns:v="urn:schemas-microsoft-com:vml" xmlns:wp14="http://schemas.microsoft.com/office/word/2010/wordprocessingDrawing" xmlns:wp="http://schemas.openxmlformats.org/drawingml/2006/wordprocessingDrawing" xmlns:w10="urn:schemas-microsoft-com:office:word" xmlns:w="http://schemas.openxmlformats.org/wordprocessingml/2006/main" xmlns:w14="http://schemas.microsoft.com/office/word/2010/wordml" xmlns:w15="http://schemas.microsoft.com/office/word/2012/wordml" xmlns:w16cex="http://schemas.microsoft.com/office/word/2018/wordml/cex" xmlns:w16cid="http://schemas.microsoft.com/office/word/2016/wordml/cid" xmlns:w16="http://schemas.microsoft.com/office/word/2018/wordml" xmlns:w16du="http://schemas.microsoft.com/office/word/2023/wordml/word16du" xmlns:w16sdtdh="http://schemas.microsoft.com/office/word/2020/wordml/sdtdatahash" xmlns:w16sdtfl="http://schemas.microsoft.com/office/word/2024/wordml/sdtformatlock" xmlns:w16se="http://schemas.microsoft.com/office/word/2015/wordml/symex" xmlns:wpg="http://schemas.microsoft.com/office/word/2010/wordprocessingGroup" xmlns:wpi="http://schemas.microsoft.com/office/word/2010/wordprocessingInk" xmlns:wne="http://schemas.microsoft.com/office/word/2006/wordml" xmlns:wps="http://schemas.microsoft.com/office/word/2010/wordprocessingShape" mc:Ignorable="w14 w15 w16se w16cid w16 w16cex w16sdtdh w16sdtfl w16du wp14">
   <w:body>
     <w:p>
       <w:pPr>
@@ -335,18 +335,8 @@
           <w:sz w:val="28"/>
           <w:szCs w:val="28"/>
         </w:rPr>
-        <w:t xml:space="preserve">Dr. Nick </w:t>
-      </w:r>
-      <w:proofErr w:type="spellStart"/>
-      <w:r>
-        <w:rPr>
-          <w:rFonts w:ascii="Times New Roman" w:eastAsia="Times New Roman" w:hAnsi="Times New Roman" w:cs="Times New Roman"/>
-          <w:sz w:val="28"/>
-          <w:szCs w:val="28"/>
-        </w:rPr>
-        <w:t>Giacobe</w:t>
-      </w:r>
-      <w:proofErr w:type="spellEnd"/>
+        <w:t>Dr. Nick Giacobe</w:t>
+      </w:r>
     </w:p>
     <w:p>
       <w:pPr>
@@ -1493,19 +1483,11 @@
         </w:rPr>
         <w:t xml:space="preserve">, </w:t>
       </w:r>
-      <w:proofErr w:type="gramStart"/>
-      <w:r>
-        <w:rPr>
-          <w:rFonts w:ascii="Times New Roman" w:eastAsia="Times New Roman" w:hAnsi="Times New Roman" w:cs="Times New Roman"/>
-        </w:rPr>
-        <w:t>employee</w:t>
-      </w:r>
-      <w:proofErr w:type="gramEnd"/>
-      <w:r>
-        <w:rPr>
-          <w:rFonts w:ascii="Times New Roman" w:eastAsia="Times New Roman" w:hAnsi="Times New Roman" w:cs="Times New Roman"/>
-        </w:rPr>
-        <w:t xml:space="preserve"> </w:t>
+      <w:r>
+        <w:rPr>
+          <w:rFonts w:ascii="Times New Roman" w:eastAsia="Times New Roman" w:hAnsi="Times New Roman" w:cs="Times New Roman"/>
+        </w:rPr>
+        <w:t xml:space="preserve">employee </w:t>
       </w:r>
       <w:r>
         <w:rPr>
@@ -2152,16 +2134,8 @@
               <w:rPr>
                 <w:rFonts w:ascii="Times New Roman" w:eastAsia="Times New Roman" w:hAnsi="Times New Roman" w:cs="Times New Roman"/>
               </w:rPr>
-              <w:t xml:space="preserve"> mentioned </w:t>
-            </w:r>
-            <w:proofErr w:type="gramStart"/>
-            <w:r>
-              <w:rPr>
-                <w:rFonts w:ascii="Times New Roman" w:eastAsia="Times New Roman" w:hAnsi="Times New Roman" w:cs="Times New Roman"/>
-              </w:rPr>
-              <w:t>below</w:t>
-            </w:r>
-            <w:proofErr w:type="gramEnd"/>
+              <w:t xml:space="preserve"> mentioned below</w:t>
+            </w:r>
           </w:p>
           <w:p>
             <w:pPr>
@@ -2561,16 +2535,22 @@
               <w:rPr>
                 <w:rFonts w:ascii="Times New Roman" w:eastAsia="Times New Roman" w:hAnsi="Times New Roman" w:cs="Times New Roman"/>
               </w:rPr>
-              <w:t xml:space="preserve">Stock management software, for gas as </w:t>
+              <w:t xml:space="preserve">Stock management </w:t>
             </w:r>
             <w:proofErr w:type="gramStart"/>
             <w:r>
               <w:rPr>
                 <w:rFonts w:ascii="Times New Roman" w:eastAsia="Times New Roman" w:hAnsi="Times New Roman" w:cs="Times New Roman"/>
               </w:rPr>
-              <w:t>well</w:t>
+              <w:t>software,</w:t>
             </w:r>
             <w:proofErr w:type="gramEnd"/>
+            <w:r>
+              <w:rPr>
+                <w:rFonts w:ascii="Times New Roman" w:eastAsia="Times New Roman" w:hAnsi="Times New Roman" w:cs="Times New Roman"/>
+              </w:rPr>
+              <w:t xml:space="preserve"> for gas as well</w:t>
+            </w:r>
           </w:p>
           <w:p>
             <w:pPr>
@@ -3062,16 +3042,8 @@
                 <w:rFonts w:ascii="Times New Roman" w:eastAsia="Times New Roman" w:hAnsi="Times New Roman" w:cs="Times New Roman"/>
               </w:rPr>
               <w:lastRenderedPageBreak/>
-              <w:t xml:space="preserve">2 Security software, vary in complexity based on </w:t>
-            </w:r>
-            <w:proofErr w:type="gramStart"/>
-            <w:r>
-              <w:rPr>
-                <w:rFonts w:ascii="Times New Roman" w:eastAsia="Times New Roman" w:hAnsi="Times New Roman" w:cs="Times New Roman"/>
-              </w:rPr>
-              <w:t>site</w:t>
-            </w:r>
-            <w:proofErr w:type="gramEnd"/>
+              <w:t>2 Security software, vary in complexity based on site</w:t>
+            </w:r>
           </w:p>
           <w:p>
             <w:pPr>
@@ -3088,16 +3060,8 @@
               <w:rPr>
                 <w:rFonts w:ascii="Times New Roman" w:eastAsia="Times New Roman" w:hAnsi="Times New Roman" w:cs="Times New Roman"/>
               </w:rPr>
-              <w:t xml:space="preserve">Both contain software with information regarding employees and </w:t>
-            </w:r>
-            <w:proofErr w:type="gramStart"/>
-            <w:r>
-              <w:rPr>
-                <w:rFonts w:ascii="Times New Roman" w:eastAsia="Times New Roman" w:hAnsi="Times New Roman" w:cs="Times New Roman"/>
-              </w:rPr>
-              <w:t>stock</w:t>
-            </w:r>
-            <w:proofErr w:type="gramEnd"/>
+              <w:t>Both contain software with information regarding employees and stock</w:t>
+            </w:r>
           </w:p>
           <w:p>
             <w:pPr>
@@ -3589,16 +3553,8 @@
               <w:rPr>
                 <w:rFonts w:ascii="Times New Roman" w:eastAsia="Times New Roman" w:hAnsi="Times New Roman" w:cs="Times New Roman"/>
               </w:rPr>
-              <w:t xml:space="preserve">separated by </w:t>
-            </w:r>
-            <w:proofErr w:type="gramStart"/>
-            <w:r>
-              <w:rPr>
-                <w:rFonts w:ascii="Times New Roman" w:eastAsia="Times New Roman" w:hAnsi="Times New Roman" w:cs="Times New Roman"/>
-              </w:rPr>
-              <w:t>department</w:t>
-            </w:r>
-            <w:proofErr w:type="gramEnd"/>
+              <w:t>separated by department</w:t>
+            </w:r>
           </w:p>
           <w:p>
             <w:pPr>
@@ -3627,16 +3583,8 @@
               <w:rPr>
                 <w:rFonts w:ascii="Times New Roman" w:eastAsia="Times New Roman" w:hAnsi="Times New Roman" w:cs="Times New Roman"/>
               </w:rPr>
-              <w:t xml:space="preserve"> separated by </w:t>
-            </w:r>
-            <w:proofErr w:type="gramStart"/>
-            <w:r>
-              <w:rPr>
-                <w:rFonts w:ascii="Times New Roman" w:eastAsia="Times New Roman" w:hAnsi="Times New Roman" w:cs="Times New Roman"/>
-              </w:rPr>
-              <w:t>branch</w:t>
-            </w:r>
-            <w:proofErr w:type="gramEnd"/>
+              <w:t xml:space="preserve"> separated by branch</w:t>
+            </w:r>
           </w:p>
           <w:p>
             <w:pPr>
@@ -3748,16 +3696,8 @@
               <w:rPr>
                 <w:rFonts w:ascii="Times New Roman" w:eastAsia="Times New Roman" w:hAnsi="Times New Roman" w:cs="Times New Roman"/>
               </w:rPr>
-              <w:t xml:space="preserve">Separates network usage for visitors versus </w:t>
-            </w:r>
-            <w:proofErr w:type="gramStart"/>
-            <w:r>
-              <w:rPr>
-                <w:rFonts w:ascii="Times New Roman" w:eastAsia="Times New Roman" w:hAnsi="Times New Roman" w:cs="Times New Roman"/>
-              </w:rPr>
-              <w:t>employees</w:t>
-            </w:r>
-            <w:proofErr w:type="gramEnd"/>
+              <w:t>Separates network usage for visitors versus employees</w:t>
+            </w:r>
           </w:p>
           <w:p>
             <w:pPr>
@@ -3774,16 +3714,8 @@
               <w:rPr>
                 <w:rFonts w:ascii="Times New Roman" w:eastAsia="Times New Roman" w:hAnsi="Times New Roman" w:cs="Times New Roman"/>
               </w:rPr>
-              <w:t xml:space="preserve">Includes network for the various devices in the </w:t>
-            </w:r>
-            <w:proofErr w:type="gramStart"/>
-            <w:r>
-              <w:rPr>
-                <w:rFonts w:ascii="Times New Roman" w:eastAsia="Times New Roman" w:hAnsi="Times New Roman" w:cs="Times New Roman"/>
-              </w:rPr>
-              <w:t>building</w:t>
-            </w:r>
-            <w:proofErr w:type="gramEnd"/>
+              <w:t>Includes network for the various devices in the building</w:t>
+            </w:r>
           </w:p>
           <w:p>
             <w:pPr>
@@ -3927,16 +3859,8 @@
               <w:rPr>
                 <w:rFonts w:ascii="Times New Roman" w:eastAsia="Times New Roman" w:hAnsi="Times New Roman" w:cs="Times New Roman"/>
               </w:rPr>
-              <w:t xml:space="preserve">Credit Card data </w:t>
-            </w:r>
-            <w:proofErr w:type="gramStart"/>
-            <w:r>
-              <w:rPr>
-                <w:rFonts w:ascii="Times New Roman" w:eastAsia="Times New Roman" w:hAnsi="Times New Roman" w:cs="Times New Roman"/>
-              </w:rPr>
-              <w:t>VLAN</w:t>
-            </w:r>
-            <w:proofErr w:type="gramEnd"/>
+              <w:t>Credit Card data VLAN</w:t>
+            </w:r>
           </w:p>
           <w:p>
             <w:pPr>
@@ -3976,16 +3900,8 @@
               <w:rPr>
                 <w:rFonts w:ascii="Times New Roman" w:eastAsia="Times New Roman" w:hAnsi="Times New Roman" w:cs="Times New Roman"/>
               </w:rPr>
-              <w:t xml:space="preserve">Provides separate networks for guests and </w:t>
-            </w:r>
-            <w:proofErr w:type="gramStart"/>
-            <w:r>
-              <w:rPr>
-                <w:rFonts w:ascii="Times New Roman" w:eastAsia="Times New Roman" w:hAnsi="Times New Roman" w:cs="Times New Roman"/>
-              </w:rPr>
-              <w:t>employees</w:t>
-            </w:r>
-            <w:proofErr w:type="gramEnd"/>
+              <w:t>Provides separate networks for guests and employees</w:t>
+            </w:r>
           </w:p>
           <w:p>
             <w:pPr>
@@ -5987,7 +5903,6 @@
         <w:t xml:space="preserve"> Within the main site, there are also many administrative bodies that need to be there </w:t>
       </w:r>
       <w:bookmarkStart w:id="4" w:name="_Int_wtd1zqjd"/>
-      <w:proofErr w:type="gramStart"/>
       <w:r>
         <w:rPr>
           <w:rFonts w:ascii="Times New Roman" w:eastAsia="Times New Roman" w:hAnsi="Times New Roman" w:cs="Times New Roman"/>
@@ -5995,7 +5910,6 @@
         <w:t>in order to</w:t>
       </w:r>
       <w:bookmarkEnd w:id="4"/>
-      <w:proofErr w:type="gramEnd"/>
       <w:r>
         <w:rPr>
           <w:rFonts w:ascii="Times New Roman" w:eastAsia="Times New Roman" w:hAnsi="Times New Roman" w:cs="Times New Roman"/>
@@ -6399,6 +6313,7 @@
         <w:t>’ or ‘</w:t>
       </w:r>
       <w:proofErr w:type="spellStart"/>
+      <w:proofErr w:type="gramStart"/>
       <w:r>
         <w:rPr>
           <w:rFonts w:ascii="Times New Roman" w:eastAsia="Times New Roman" w:hAnsi="Times New Roman" w:cs="Times New Roman"/>
@@ -6412,6 +6327,7 @@
         <w:t>t</w:t>
       </w:r>
       <w:proofErr w:type="spellEnd"/>
+      <w:proofErr w:type="gramEnd"/>
       <w:r>
         <w:rPr>
           <w:rFonts w:ascii="Times New Roman" w:eastAsia="Times New Roman" w:hAnsi="Times New Roman" w:cs="Times New Roman"/>
@@ -8203,16 +8119,8 @@
         <w:rPr>
           <w:rFonts w:ascii="Times New Roman" w:eastAsia="Times New Roman" w:hAnsi="Times New Roman" w:cs="Times New Roman"/>
         </w:rPr>
-        <w:t xml:space="preserve">Firewall for </w:t>
-      </w:r>
-      <w:proofErr w:type="gramStart"/>
-      <w:r>
-        <w:rPr>
-          <w:rFonts w:ascii="Times New Roman" w:eastAsia="Times New Roman" w:hAnsi="Times New Roman" w:cs="Times New Roman"/>
-        </w:rPr>
-        <w:t>security</w:t>
-      </w:r>
-      <w:proofErr w:type="gramEnd"/>
+        <w:t>Firewall for security</w:t>
+      </w:r>
     </w:p>
     <w:p>
       <w:pPr>
@@ -8289,23 +8197,7 @@
           <w:rFonts w:ascii="Times New Roman" w:eastAsia="Times New Roman" w:hAnsi="Times New Roman" w:cs="Times New Roman"/>
           <w:color w:val="000000" w:themeColor="text1"/>
         </w:rPr>
-        <w:t xml:space="preserve">For each typical Sheetz location, we need to ensure smooth and secure network operations across all of them. Each location will need IP address ranges and segmented across the network accordingly. At the main site IP address ranges allow for various things that happen. Some of these include internal data transmission, Wi-Fi available for the public to use, Wi-Fi that is only available for members of the company to use, VoIP phones, cash registers, and administration devices. Each of these will have its own unique and distinct IP address range to prevent conflicts from happening. Similar producers from the main site will also take place across that main typical local site as well. VLANs will be used to achieve segmentation and each VLAN will be assigned to a specific function like the cash registers or the public Wi-Fi. Using this approach will minimize unauthorized access and breaches. The network infrastructure will allow multiple processes to happen. This could include people inside the gas station with a connection to </w:t>
-      </w:r>
-      <w:proofErr w:type="gramStart"/>
-      <w:r>
-        <w:rPr>
-          <w:rFonts w:ascii="Times New Roman" w:eastAsia="Times New Roman" w:hAnsi="Times New Roman" w:cs="Times New Roman"/>
-          <w:color w:val="000000" w:themeColor="text1"/>
-        </w:rPr>
-        <w:t>the Wi</w:t>
-      </w:r>
-      <w:proofErr w:type="gramEnd"/>
-      <w:r>
-        <w:rPr>
-          <w:rFonts w:ascii="Times New Roman" w:eastAsia="Times New Roman" w:hAnsi="Times New Roman" w:cs="Times New Roman"/>
-          <w:color w:val="000000" w:themeColor="text1"/>
-        </w:rPr>
-        <w:t>-Fi or the cash register being able to make a transaction process between a customer and the store. The segmentation across all the locations will not only help security but it will also help communication between the locations and help the store maintain customers' satisfaction.</w:t>
+        <w:t>For each typical Sheetz location, we need to ensure smooth and secure network operations across all of them. Each location will need IP address ranges and segmented across the network accordingly. At the main site IP address ranges allow for various things that happen. Some of these include internal data transmission, Wi-Fi available for the public to use, Wi-Fi that is only available for members of the company to use, VoIP phones, cash registers, and administration devices. Each of these will have its own unique and distinct IP address range to prevent conflicts from happening. Similar producers from the main site will also take place across that main typical local site as well. VLANs will be used to achieve segmentation and each VLAN will be assigned to a specific function like the cash registers or the public Wi-Fi. Using this approach will minimize unauthorized access and breaches. The network infrastructure will allow multiple processes to happen. This could include people inside the gas station with a connection to the Wi-Fi or the cash register being able to make a transaction process between a customer and the store. The segmentation across all the locations will not only help security but it will also help communication between the locations and help the store maintain customers' satisfaction.</w:t>
       </w:r>
     </w:p>
     <w:p>
@@ -10221,7 +10113,7 @@
 </file>
 
 <file path=word/endnotes.xml><?xml version="1.0" encoding="utf-8"?>
-<w:endnotes xmlns:wpc="http://schemas.microsoft.com/office/word/2010/wordprocessingCanvas" xmlns:cx="http://schemas.microsoft.com/office/drawing/2014/chartex" xmlns:cx1="http://schemas.microsoft.com/office/drawing/2015/9/8/chartex" xmlns:cx2="http://schemas.microsoft.com/office/drawing/2015/10/21/chartex" xmlns:cx3="http://schemas.microsoft.com/office/drawing/2016/5/9/chartex" xmlns:cx4="http://schemas.microsoft.com/office/drawing/2016/5/10/chartex" xmlns:cx5="http://schemas.microsoft.com/office/drawing/2016/5/11/chartex" xmlns:cx6="http://schemas.microsoft.com/office/drawing/2016/5/12/chartex" xmlns:cx7="http://schemas.microsoft.com/office/drawing/2016/5/13/chartex" xmlns:cx8="http://schemas.microsoft.com/office/drawing/2016/5/14/chartex" xmlns:mc="http://schemas.openxmlformats.org/markup-compatibility/2006" xmlns:aink="http://schemas.microsoft.com/office/drawing/2016/ink" xmlns:am3d="http://schemas.microsoft.com/office/drawing/2017/model3d" xmlns:o="urn:schemas-microsoft-com:office:office" xmlns:oel="http://schemas.microsoft.com/office/2019/extlst" xmlns:r="http://schemas.openxmlformats.org/officeDocument/2006/relationships" xmlns:m="http://schemas.openxmlformats.org/officeDocument/2006/math" xmlns:v="urn:schemas-microsoft-com:vml" xmlns:wp14="http://schemas.microsoft.com/office/word/2010/wordprocessingDrawing" xmlns:wp="http://schemas.openxmlformats.org/drawingml/2006/wordprocessingDrawing" xmlns:w10="urn:schemas-microsoft-com:office:word" xmlns:w="http://schemas.openxmlformats.org/wordprocessingml/2006/main" xmlns:w14="http://schemas.microsoft.com/office/word/2010/wordml" xmlns:w15="http://schemas.microsoft.com/office/word/2012/wordml" xmlns:w16cex="http://schemas.microsoft.com/office/word/2018/wordml/cex" xmlns:w16cid="http://schemas.microsoft.com/office/word/2016/wordml/cid" xmlns:w16="http://schemas.microsoft.com/office/word/2018/wordml" xmlns:w16du="http://schemas.microsoft.com/office/word/2023/wordml/word16du" xmlns:w16sdtdh="http://schemas.microsoft.com/office/word/2020/wordml/sdtdatahash" xmlns:w16se="http://schemas.microsoft.com/office/word/2015/wordml/symex" xmlns:wpg="http://schemas.microsoft.com/office/word/2010/wordprocessingGroup" xmlns:wpi="http://schemas.microsoft.com/office/word/2010/wordprocessingInk" xmlns:wne="http://schemas.microsoft.com/office/word/2006/wordml" xmlns:wps="http://schemas.microsoft.com/office/word/2010/wordprocessingShape" mc:Ignorable="w14 w15 w16se w16cid w16 w16cex w16sdtdh w16du wp14">
+<w:endnotes xmlns:wpc="http://schemas.microsoft.com/office/word/2010/wordprocessingCanvas" xmlns:cx="http://schemas.microsoft.com/office/drawing/2014/chartex" xmlns:cx1="http://schemas.microsoft.com/office/drawing/2015/9/8/chartex" xmlns:cx2="http://schemas.microsoft.com/office/drawing/2015/10/21/chartex" xmlns:cx3="http://schemas.microsoft.com/office/drawing/2016/5/9/chartex" xmlns:cx4="http://schemas.microsoft.com/office/drawing/2016/5/10/chartex" xmlns:cx5="http://schemas.microsoft.com/office/drawing/2016/5/11/chartex" xmlns:cx6="http://schemas.microsoft.com/office/drawing/2016/5/12/chartex" xmlns:cx7="http://schemas.microsoft.com/office/drawing/2016/5/13/chartex" xmlns:cx8="http://schemas.microsoft.com/office/drawing/2016/5/14/chartex" xmlns:mc="http://schemas.openxmlformats.org/markup-compatibility/2006" xmlns:aink="http://schemas.microsoft.com/office/drawing/2016/ink" xmlns:am3d="http://schemas.microsoft.com/office/drawing/2017/model3d" xmlns:o="urn:schemas-microsoft-com:office:office" xmlns:oel="http://schemas.microsoft.com/office/2019/extlst" xmlns:r="http://schemas.openxmlformats.org/officeDocument/2006/relationships" xmlns:m="http://schemas.openxmlformats.org/officeDocument/2006/math" xmlns:v="urn:schemas-microsoft-com:vml" xmlns:wp14="http://schemas.microsoft.com/office/word/2010/wordprocessingDrawing" xmlns:wp="http://schemas.openxmlformats.org/drawingml/2006/wordprocessingDrawing" xmlns:w10="urn:schemas-microsoft-com:office:word" xmlns:w="http://schemas.openxmlformats.org/wordprocessingml/2006/main" xmlns:w14="http://schemas.microsoft.com/office/word/2010/wordml" xmlns:w15="http://schemas.microsoft.com/office/word/2012/wordml" xmlns:w16cex="http://schemas.microsoft.com/office/word/2018/wordml/cex" xmlns:w16cid="http://schemas.microsoft.com/office/word/2016/wordml/cid" xmlns:w16="http://schemas.microsoft.com/office/word/2018/wordml" xmlns:w16du="http://schemas.microsoft.com/office/word/2023/wordml/word16du" xmlns:w16sdtdh="http://schemas.microsoft.com/office/word/2020/wordml/sdtdatahash" xmlns:w16sdtfl="http://schemas.microsoft.com/office/word/2024/wordml/sdtformatlock" xmlns:w16se="http://schemas.microsoft.com/office/word/2015/wordml/symex" xmlns:wpg="http://schemas.microsoft.com/office/word/2010/wordprocessingGroup" xmlns:wpi="http://schemas.microsoft.com/office/word/2010/wordprocessingInk" xmlns:wne="http://schemas.microsoft.com/office/word/2006/wordml" xmlns:wps="http://schemas.microsoft.com/office/word/2010/wordprocessingShape" mc:Ignorable="w14 w15 w16se w16cid w16 w16cex w16sdtdh w16sdtfl w16du wp14">
   <w:endnote w:type="separator" w:id="-1">
     <w:p>
       <w:pPr>
@@ -10253,7 +10145,7 @@
 </file>
 
 <file path=word/footer1.xml><?xml version="1.0" encoding="utf-8"?>
-<w:ftr xmlns:wpc="http://schemas.microsoft.com/office/word/2010/wordprocessingCanvas" xmlns:cx="http://schemas.microsoft.com/office/drawing/2014/chartex" xmlns:cx1="http://schemas.microsoft.com/office/drawing/2015/9/8/chartex" xmlns:cx2="http://schemas.microsoft.com/office/drawing/2015/10/21/chartex" xmlns:cx3="http://schemas.microsoft.com/office/drawing/2016/5/9/chartex" xmlns:cx4="http://schemas.microsoft.com/office/drawing/2016/5/10/chartex" xmlns:cx5="http://schemas.microsoft.com/office/drawing/2016/5/11/chartex" xmlns:cx6="http://schemas.microsoft.com/office/drawing/2016/5/12/chartex" xmlns:cx7="http://schemas.microsoft.com/office/drawing/2016/5/13/chartex" xmlns:cx8="http://schemas.microsoft.com/office/drawing/2016/5/14/chartex" xmlns:mc="http://schemas.openxmlformats.org/markup-compatibility/2006" xmlns:aink="http://schemas.microsoft.com/office/drawing/2016/ink" xmlns:am3d="http://schemas.microsoft.com/office/drawing/2017/model3d" xmlns:o="urn:schemas-microsoft-com:office:office" xmlns:oel="http://schemas.microsoft.com/office/2019/extlst" xmlns:r="http://schemas.openxmlformats.org/officeDocument/2006/relationships" xmlns:m="http://schemas.openxmlformats.org/officeDocument/2006/math" xmlns:v="urn:schemas-microsoft-com:vml" xmlns:wp14="http://schemas.microsoft.com/office/word/2010/wordprocessingDrawing" xmlns:wp="http://schemas.openxmlformats.org/drawingml/2006/wordprocessingDrawing" xmlns:w10="urn:schemas-microsoft-com:office:word" xmlns:w="http://schemas.openxmlformats.org/wordprocessingml/2006/main" xmlns:w14="http://schemas.microsoft.com/office/word/2010/wordml" xmlns:w15="http://schemas.microsoft.com/office/word/2012/wordml" xmlns:w16cex="http://schemas.microsoft.com/office/word/2018/wordml/cex" xmlns:w16cid="http://schemas.microsoft.com/office/word/2016/wordml/cid" xmlns:w16="http://schemas.microsoft.com/office/word/2018/wordml" xmlns:w16du="http://schemas.microsoft.com/office/word/2023/wordml/word16du" xmlns:w16sdtdh="http://schemas.microsoft.com/office/word/2020/wordml/sdtdatahash" xmlns:w16se="http://schemas.microsoft.com/office/word/2015/wordml/symex" xmlns:wpg="http://schemas.microsoft.com/office/word/2010/wordprocessingGroup" xmlns:wpi="http://schemas.microsoft.com/office/word/2010/wordprocessingInk" xmlns:wne="http://schemas.microsoft.com/office/word/2006/wordml" xmlns:wps="http://schemas.microsoft.com/office/word/2010/wordprocessingShape" mc:Ignorable="w14 w15 w16se w16cid w16 w16cex w16sdtdh w16du wp14">
+<w:ftr xmlns:wpc="http://schemas.microsoft.com/office/word/2010/wordprocessingCanvas" xmlns:cx="http://schemas.microsoft.com/office/drawing/2014/chartex" xmlns:cx1="http://schemas.microsoft.com/office/drawing/2015/9/8/chartex" xmlns:cx2="http://schemas.microsoft.com/office/drawing/2015/10/21/chartex" xmlns:cx3="http://schemas.microsoft.com/office/drawing/2016/5/9/chartex" xmlns:cx4="http://schemas.microsoft.com/office/drawing/2016/5/10/chartex" xmlns:cx5="http://schemas.microsoft.com/office/drawing/2016/5/11/chartex" xmlns:cx6="http://schemas.microsoft.com/office/drawing/2016/5/12/chartex" xmlns:cx7="http://schemas.microsoft.com/office/drawing/2016/5/13/chartex" xmlns:cx8="http://schemas.microsoft.com/office/drawing/2016/5/14/chartex" xmlns:mc="http://schemas.openxmlformats.org/markup-compatibility/2006" xmlns:aink="http://schemas.microsoft.com/office/drawing/2016/ink" xmlns:am3d="http://schemas.microsoft.com/office/drawing/2017/model3d" xmlns:o="urn:schemas-microsoft-com:office:office" xmlns:oel="http://schemas.microsoft.com/office/2019/extlst" xmlns:r="http://schemas.openxmlformats.org/officeDocument/2006/relationships" xmlns:m="http://schemas.openxmlformats.org/officeDocument/2006/math" xmlns:v="urn:schemas-microsoft-com:vml" xmlns:wp14="http://schemas.microsoft.com/office/word/2010/wordprocessingDrawing" xmlns:wp="http://schemas.openxmlformats.org/drawingml/2006/wordprocessingDrawing" xmlns:w10="urn:schemas-microsoft-com:office:word" xmlns:w="http://schemas.openxmlformats.org/wordprocessingml/2006/main" xmlns:w14="http://schemas.microsoft.com/office/word/2010/wordml" xmlns:w15="http://schemas.microsoft.com/office/word/2012/wordml" xmlns:w16cex="http://schemas.microsoft.com/office/word/2018/wordml/cex" xmlns:w16cid="http://schemas.microsoft.com/office/word/2016/wordml/cid" xmlns:w16="http://schemas.microsoft.com/office/word/2018/wordml" xmlns:w16du="http://schemas.microsoft.com/office/word/2023/wordml/word16du" xmlns:w16sdtdh="http://schemas.microsoft.com/office/word/2020/wordml/sdtdatahash" xmlns:w16sdtfl="http://schemas.microsoft.com/office/word/2024/wordml/sdtformatlock" xmlns:w16se="http://schemas.microsoft.com/office/word/2015/wordml/symex" xmlns:wpg="http://schemas.microsoft.com/office/word/2010/wordprocessingGroup" xmlns:wpi="http://schemas.microsoft.com/office/word/2010/wordprocessingInk" xmlns:wne="http://schemas.microsoft.com/office/word/2006/wordml" xmlns:wps="http://schemas.microsoft.com/office/word/2010/wordprocessingShape" mc:Ignorable="w14 w15 w16se w16cid w16 w16cex w16sdtdh w16sdtfl w16du wp14">
   <w:tbl>
     <w:tblPr>
       <w:tblW w:w="0" w:type="auto"/>
@@ -10314,7 +10206,7 @@
 </file>
 
 <file path=word/footnotes.xml><?xml version="1.0" encoding="utf-8"?>
-<w:footnotes xmlns:wpc="http://schemas.microsoft.com/office/word/2010/wordprocessingCanvas" xmlns:cx="http://schemas.microsoft.com/office/drawing/2014/chartex" xmlns:cx1="http://schemas.microsoft.com/office/drawing/2015/9/8/chartex" xmlns:cx2="http://schemas.microsoft.com/office/drawing/2015/10/21/chartex" xmlns:cx3="http://schemas.microsoft.com/office/drawing/2016/5/9/chartex" xmlns:cx4="http://schemas.microsoft.com/office/drawing/2016/5/10/chartex" xmlns:cx5="http://schemas.microsoft.com/office/drawing/2016/5/11/chartex" xmlns:cx6="http://schemas.microsoft.com/office/drawing/2016/5/12/chartex" xmlns:cx7="http://schemas.microsoft.com/office/drawing/2016/5/13/chartex" xmlns:cx8="http://schemas.microsoft.com/office/drawing/2016/5/14/chartex" xmlns:mc="http://schemas.openxmlformats.org/markup-compatibility/2006" xmlns:aink="http://schemas.microsoft.com/office/drawing/2016/ink" xmlns:am3d="http://schemas.microsoft.com/office/drawing/2017/model3d" xmlns:o="urn:schemas-microsoft-com:office:office" xmlns:oel="http://schemas.microsoft.com/office/2019/extlst" xmlns:r="http://schemas.openxmlformats.org/officeDocument/2006/relationships" xmlns:m="http://schemas.openxmlformats.org/officeDocument/2006/math" xmlns:v="urn:schemas-microsoft-com:vml" xmlns:wp14="http://schemas.microsoft.com/office/word/2010/wordprocessingDrawing" xmlns:wp="http://schemas.openxmlformats.org/drawingml/2006/wordprocessingDrawing" xmlns:w10="urn:schemas-microsoft-com:office:word" xmlns:w="http://schemas.openxmlformats.org/wordprocessingml/2006/main" xmlns:w14="http://schemas.microsoft.com/office/word/2010/wordml" xmlns:w15="http://schemas.microsoft.com/office/word/2012/wordml" xmlns:w16cex="http://schemas.microsoft.com/office/word/2018/wordml/cex" xmlns:w16cid="http://schemas.microsoft.com/office/word/2016/wordml/cid" xmlns:w16="http://schemas.microsoft.com/office/word/2018/wordml" xmlns:w16du="http://schemas.microsoft.com/office/word/2023/wordml/word16du" xmlns:w16sdtdh="http://schemas.microsoft.com/office/word/2020/wordml/sdtdatahash" xmlns:w16se="http://schemas.microsoft.com/office/word/2015/wordml/symex" xmlns:wpg="http://schemas.microsoft.com/office/word/2010/wordprocessingGroup" xmlns:wpi="http://schemas.microsoft.com/office/word/2010/wordprocessingInk" xmlns:wne="http://schemas.microsoft.com/office/word/2006/wordml" xmlns:wps="http://schemas.microsoft.com/office/word/2010/wordprocessingShape" mc:Ignorable="w14 w15 w16se w16cid w16 w16cex w16sdtdh w16du wp14">
+<w:footnotes xmlns:wpc="http://schemas.microsoft.com/office/word/2010/wordprocessingCanvas" xmlns:cx="http://schemas.microsoft.com/office/drawing/2014/chartex" xmlns:cx1="http://schemas.microsoft.com/office/drawing/2015/9/8/chartex" xmlns:cx2="http://schemas.microsoft.com/office/drawing/2015/10/21/chartex" xmlns:cx3="http://schemas.microsoft.com/office/drawing/2016/5/9/chartex" xmlns:cx4="http://schemas.microsoft.com/office/drawing/2016/5/10/chartex" xmlns:cx5="http://schemas.microsoft.com/office/drawing/2016/5/11/chartex" xmlns:cx6="http://schemas.microsoft.com/office/drawing/2016/5/12/chartex" xmlns:cx7="http://schemas.microsoft.com/office/drawing/2016/5/13/chartex" xmlns:cx8="http://schemas.microsoft.com/office/drawing/2016/5/14/chartex" xmlns:mc="http://schemas.openxmlformats.org/markup-compatibility/2006" xmlns:aink="http://schemas.microsoft.com/office/drawing/2016/ink" xmlns:am3d="http://schemas.microsoft.com/office/drawing/2017/model3d" xmlns:o="urn:schemas-microsoft-com:office:office" xmlns:oel="http://schemas.microsoft.com/office/2019/extlst" xmlns:r="http://schemas.openxmlformats.org/officeDocument/2006/relationships" xmlns:m="http://schemas.openxmlformats.org/officeDocument/2006/math" xmlns:v="urn:schemas-microsoft-com:vml" xmlns:wp14="http://schemas.microsoft.com/office/word/2010/wordprocessingDrawing" xmlns:wp="http://schemas.openxmlformats.org/drawingml/2006/wordprocessingDrawing" xmlns:w10="urn:schemas-microsoft-com:office:word" xmlns:w="http://schemas.openxmlformats.org/wordprocessingml/2006/main" xmlns:w14="http://schemas.microsoft.com/office/word/2010/wordml" xmlns:w15="http://schemas.microsoft.com/office/word/2012/wordml" xmlns:w16cex="http://schemas.microsoft.com/office/word/2018/wordml/cex" xmlns:w16cid="http://schemas.microsoft.com/office/word/2016/wordml/cid" xmlns:w16="http://schemas.microsoft.com/office/word/2018/wordml" xmlns:w16du="http://schemas.microsoft.com/office/word/2023/wordml/word16du" xmlns:w16sdtdh="http://schemas.microsoft.com/office/word/2020/wordml/sdtdatahash" xmlns:w16sdtfl="http://schemas.microsoft.com/office/word/2024/wordml/sdtformatlock" xmlns:w16se="http://schemas.microsoft.com/office/word/2015/wordml/symex" xmlns:wpg="http://schemas.microsoft.com/office/word/2010/wordprocessingGroup" xmlns:wpi="http://schemas.microsoft.com/office/word/2010/wordprocessingInk" xmlns:wne="http://schemas.microsoft.com/office/word/2006/wordml" xmlns:wps="http://schemas.microsoft.com/office/word/2010/wordprocessingShape" mc:Ignorable="w14 w15 w16se w16cid w16 w16cex w16sdtdh w16sdtfl w16du wp14">
   <w:footnote w:type="separator" w:id="-1">
     <w:p>
       <w:pPr>
@@ -10346,7 +10238,7 @@
 </file>
 
 <file path=word/header1.xml><?xml version="1.0" encoding="utf-8"?>
-<w:hdr xmlns:wpc="http://schemas.microsoft.com/office/word/2010/wordprocessingCanvas" xmlns:cx="http://schemas.microsoft.com/office/drawing/2014/chartex" xmlns:cx1="http://schemas.microsoft.com/office/drawing/2015/9/8/chartex" xmlns:cx2="http://schemas.microsoft.com/office/drawing/2015/10/21/chartex" xmlns:cx3="http://schemas.microsoft.com/office/drawing/2016/5/9/chartex" xmlns:cx4="http://schemas.microsoft.com/office/drawing/2016/5/10/chartex" xmlns:cx5="http://schemas.microsoft.com/office/drawing/2016/5/11/chartex" xmlns:cx6="http://schemas.microsoft.com/office/drawing/2016/5/12/chartex" xmlns:cx7="http://schemas.microsoft.com/office/drawing/2016/5/13/chartex" xmlns:cx8="http://schemas.microsoft.com/office/drawing/2016/5/14/chartex" xmlns:mc="http://schemas.openxmlformats.org/markup-compatibility/2006" xmlns:aink="http://schemas.microsoft.com/office/drawing/2016/ink" xmlns:am3d="http://schemas.microsoft.com/office/drawing/2017/model3d" xmlns:o="urn:schemas-microsoft-com:office:office" xmlns:oel="http://schemas.microsoft.com/office/2019/extlst" xmlns:r="http://schemas.openxmlformats.org/officeDocument/2006/relationships" xmlns:m="http://schemas.openxmlformats.org/officeDocument/2006/math" xmlns:v="urn:schemas-microsoft-com:vml" xmlns:wp14="http://schemas.microsoft.com/office/word/2010/wordprocessingDrawing" xmlns:wp="http://schemas.openxmlformats.org/drawingml/2006/wordprocessingDrawing" xmlns:w10="urn:schemas-microsoft-com:office:word" xmlns:w="http://schemas.openxmlformats.org/wordprocessingml/2006/main" xmlns:w14="http://schemas.microsoft.com/office/word/2010/wordml" xmlns:w15="http://schemas.microsoft.com/office/word/2012/wordml" xmlns:w16cex="http://schemas.microsoft.com/office/word/2018/wordml/cex" xmlns:w16cid="http://schemas.microsoft.com/office/word/2016/wordml/cid" xmlns:w16="http://schemas.microsoft.com/office/word/2018/wordml" xmlns:w16du="http://schemas.microsoft.com/office/word/2023/wordml/word16du" xmlns:w16sdtdh="http://schemas.microsoft.com/office/word/2020/wordml/sdtdatahash" xmlns:w16se="http://schemas.microsoft.com/office/word/2015/wordml/symex" xmlns:wpg="http://schemas.microsoft.com/office/word/2010/wordprocessingGroup" xmlns:wpi="http://schemas.microsoft.com/office/word/2010/wordprocessingInk" xmlns:wne="http://schemas.microsoft.com/office/word/2006/wordml" xmlns:wps="http://schemas.microsoft.com/office/word/2010/wordprocessingShape" mc:Ignorable="w14 w15 w16se w16cid w16 w16cex w16sdtdh w16du wp14">
+<w:hdr xmlns:wpc="http://schemas.microsoft.com/office/word/2010/wordprocessingCanvas" xmlns:cx="http://schemas.microsoft.com/office/drawing/2014/chartex" xmlns:cx1="http://schemas.microsoft.com/office/drawing/2015/9/8/chartex" xmlns:cx2="http://schemas.microsoft.com/office/drawing/2015/10/21/chartex" xmlns:cx3="http://schemas.microsoft.com/office/drawing/2016/5/9/chartex" xmlns:cx4="http://schemas.microsoft.com/office/drawing/2016/5/10/chartex" xmlns:cx5="http://schemas.microsoft.com/office/drawing/2016/5/11/chartex" xmlns:cx6="http://schemas.microsoft.com/office/drawing/2016/5/12/chartex" xmlns:cx7="http://schemas.microsoft.com/office/drawing/2016/5/13/chartex" xmlns:cx8="http://schemas.microsoft.com/office/drawing/2016/5/14/chartex" xmlns:mc="http://schemas.openxmlformats.org/markup-compatibility/2006" xmlns:aink="http://schemas.microsoft.com/office/drawing/2016/ink" xmlns:am3d="http://schemas.microsoft.com/office/drawing/2017/model3d" xmlns:o="urn:schemas-microsoft-com:office:office" xmlns:oel="http://schemas.microsoft.com/office/2019/extlst" xmlns:r="http://schemas.openxmlformats.org/officeDocument/2006/relationships" xmlns:m="http://schemas.openxmlformats.org/officeDocument/2006/math" xmlns:v="urn:schemas-microsoft-com:vml" xmlns:wp14="http://schemas.microsoft.com/office/word/2010/wordprocessingDrawing" xmlns:wp="http://schemas.openxmlformats.org/drawingml/2006/wordprocessingDrawing" xmlns:w10="urn:schemas-microsoft-com:office:word" xmlns:w="http://schemas.openxmlformats.org/wordprocessingml/2006/main" xmlns:w14="http://schemas.microsoft.com/office/word/2010/wordml" xmlns:w15="http://schemas.microsoft.com/office/word/2012/wordml" xmlns:w16cex="http://schemas.microsoft.com/office/word/2018/wordml/cex" xmlns:w16cid="http://schemas.microsoft.com/office/word/2016/wordml/cid" xmlns:w16="http://schemas.microsoft.com/office/word/2018/wordml" xmlns:w16du="http://schemas.microsoft.com/office/word/2023/wordml/word16du" xmlns:w16sdtdh="http://schemas.microsoft.com/office/word/2020/wordml/sdtdatahash" xmlns:w16sdtfl="http://schemas.microsoft.com/office/word/2024/wordml/sdtformatlock" xmlns:w16se="http://schemas.microsoft.com/office/word/2015/wordml/symex" xmlns:wpg="http://schemas.microsoft.com/office/word/2010/wordprocessingGroup" xmlns:wpi="http://schemas.microsoft.com/office/word/2010/wordprocessingInk" xmlns:wne="http://schemas.microsoft.com/office/word/2006/wordml" xmlns:wps="http://schemas.microsoft.com/office/word/2010/wordprocessingShape" mc:Ignorable="w14 w15 w16se w16cid w16 w16cex w16sdtdh w16sdtfl w16du wp14">
   <w:sdt>
     <w:sdtPr>
       <w:id w:val="1459065748"/>
@@ -10417,7 +10309,7 @@
 </file>
 
 <file path=word/numbering.xml><?xml version="1.0" encoding="utf-8"?>
-<w:numbering xmlns:wpc="http://schemas.microsoft.com/office/word/2010/wordprocessingCanvas" xmlns:cx="http://schemas.microsoft.com/office/drawing/2014/chartex" xmlns:cx1="http://schemas.microsoft.com/office/drawing/2015/9/8/chartex" xmlns:cx2="http://schemas.microsoft.com/office/drawing/2015/10/21/chartex" xmlns:cx3="http://schemas.microsoft.com/office/drawing/2016/5/9/chartex" xmlns:cx4="http://schemas.microsoft.com/office/drawing/2016/5/10/chartex" xmlns:cx5="http://schemas.microsoft.com/office/drawing/2016/5/11/chartex" xmlns:cx6="http://schemas.microsoft.com/office/drawing/2016/5/12/chartex" xmlns:cx7="http://schemas.microsoft.com/office/drawing/2016/5/13/chartex" xmlns:cx8="http://schemas.microsoft.com/office/drawing/2016/5/14/chartex" xmlns:mc="http://schemas.openxmlformats.org/markup-compatibility/2006" xmlns:aink="http://schemas.microsoft.com/office/drawing/2016/ink" xmlns:am3d="http://schemas.microsoft.com/office/drawing/2017/model3d" xmlns:o="urn:schemas-microsoft-com:office:office" xmlns:oel="http://schemas.microsoft.com/office/2019/extlst" xmlns:r="http://schemas.openxmlformats.org/officeDocument/2006/relationships" xmlns:m="http://schemas.openxmlformats.org/officeDocument/2006/math" xmlns:v="urn:schemas-microsoft-com:vml" xmlns:wp14="http://schemas.microsoft.com/office/word/2010/wordprocessingDrawing" xmlns:wp="http://schemas.openxmlformats.org/drawingml/2006/wordprocessingDrawing" xmlns:w10="urn:schemas-microsoft-com:office:word" xmlns:w="http://schemas.openxmlformats.org/wordprocessingml/2006/main" xmlns:w14="http://schemas.microsoft.com/office/word/2010/wordml" xmlns:w15="http://schemas.microsoft.com/office/word/2012/wordml" xmlns:w16cex="http://schemas.microsoft.com/office/word/2018/wordml/cex" xmlns:w16cid="http://schemas.microsoft.com/office/word/2016/wordml/cid" xmlns:w16="http://schemas.microsoft.com/office/word/2018/wordml" xmlns:w16du="http://schemas.microsoft.com/office/word/2023/wordml/word16du" xmlns:w16sdtdh="http://schemas.microsoft.com/office/word/2020/wordml/sdtdatahash" xmlns:w16se="http://schemas.microsoft.com/office/word/2015/wordml/symex" xmlns:wpg="http://schemas.microsoft.com/office/word/2010/wordprocessingGroup" xmlns:wpi="http://schemas.microsoft.com/office/word/2010/wordprocessingInk" xmlns:wne="http://schemas.microsoft.com/office/word/2006/wordml" xmlns:wps="http://schemas.microsoft.com/office/word/2010/wordprocessingShape" mc:Ignorable="w14 w15 w16se w16cid w16 w16cex w16sdtdh w16du wp14">
+<w:numbering xmlns:wpc="http://schemas.microsoft.com/office/word/2010/wordprocessingCanvas" xmlns:cx="http://schemas.microsoft.com/office/drawing/2014/chartex" xmlns:cx1="http://schemas.microsoft.com/office/drawing/2015/9/8/chartex" xmlns:cx2="http://schemas.microsoft.com/office/drawing/2015/10/21/chartex" xmlns:cx3="http://schemas.microsoft.com/office/drawing/2016/5/9/chartex" xmlns:cx4="http://schemas.microsoft.com/office/drawing/2016/5/10/chartex" xmlns:cx5="http://schemas.microsoft.com/office/drawing/2016/5/11/chartex" xmlns:cx6="http://schemas.microsoft.com/office/drawing/2016/5/12/chartex" xmlns:cx7="http://schemas.microsoft.com/office/drawing/2016/5/13/chartex" xmlns:cx8="http://schemas.microsoft.com/office/drawing/2016/5/14/chartex" xmlns:mc="http://schemas.openxmlformats.org/markup-compatibility/2006" xmlns:aink="http://schemas.microsoft.com/office/drawing/2016/ink" xmlns:am3d="http://schemas.microsoft.com/office/drawing/2017/model3d" xmlns:o="urn:schemas-microsoft-com:office:office" xmlns:oel="http://schemas.microsoft.com/office/2019/extlst" xmlns:r="http://schemas.openxmlformats.org/officeDocument/2006/relationships" xmlns:m="http://schemas.openxmlformats.org/officeDocument/2006/math" xmlns:v="urn:schemas-microsoft-com:vml" xmlns:wp14="http://schemas.microsoft.com/office/word/2010/wordprocessingDrawing" xmlns:wp="http://schemas.openxmlformats.org/drawingml/2006/wordprocessingDrawing" xmlns:w10="urn:schemas-microsoft-com:office:word" xmlns:w="http://schemas.openxmlformats.org/wordprocessingml/2006/main" xmlns:w14="http://schemas.microsoft.com/office/word/2010/wordml" xmlns:w15="http://schemas.microsoft.com/office/word/2012/wordml" xmlns:w16cex="http://schemas.microsoft.com/office/word/2018/wordml/cex" xmlns:w16cid="http://schemas.microsoft.com/office/word/2016/wordml/cid" xmlns:w16="http://schemas.microsoft.com/office/word/2018/wordml" xmlns:w16du="http://schemas.microsoft.com/office/word/2023/wordml/word16du" xmlns:w16sdtdh="http://schemas.microsoft.com/office/word/2020/wordml/sdtdatahash" xmlns:w16sdtfl="http://schemas.microsoft.com/office/word/2024/wordml/sdtformatlock" xmlns:w16se="http://schemas.microsoft.com/office/word/2015/wordml/symex" xmlns:wpg="http://schemas.microsoft.com/office/word/2010/wordprocessingGroup" xmlns:wpi="http://schemas.microsoft.com/office/word/2010/wordprocessingInk" xmlns:wne="http://schemas.microsoft.com/office/word/2006/wordml" xmlns:wps="http://schemas.microsoft.com/office/word/2010/wordprocessingShape" mc:Ignorable="w14 w15 w16se w16cid w16 w16cex w16sdtdh w16sdtfl w16du wp14">
   <w:abstractNum w:abstractNumId="0" w15:restartNumberingAfterBreak="0">
     <w:nsid w:val="0292EEDC"/>
     <w:multiLevelType w:val="hybridMultilevel"/>
@@ -14018,7 +13910,7 @@
 </file>
 
 <file path=word/styles.xml><?xml version="1.0" encoding="utf-8"?>
-<w:styles xmlns:mc="http://schemas.openxmlformats.org/markup-compatibility/2006" xmlns:r="http://schemas.openxmlformats.org/officeDocument/2006/relationships" xmlns:w="http://schemas.openxmlformats.org/wordprocessingml/2006/main" xmlns:w14="http://schemas.microsoft.com/office/word/2010/wordml" xmlns:w15="http://schemas.microsoft.com/office/word/2012/wordml" xmlns:w16cex="http://schemas.microsoft.com/office/word/2018/wordml/cex" xmlns:w16cid="http://schemas.microsoft.com/office/word/2016/wordml/cid" xmlns:w16="http://schemas.microsoft.com/office/word/2018/wordml" xmlns:w16du="http://schemas.microsoft.com/office/word/2023/wordml/word16du" xmlns:w16sdtdh="http://schemas.microsoft.com/office/word/2020/wordml/sdtdatahash" xmlns:w16se="http://schemas.microsoft.com/office/word/2015/wordml/symex" mc:Ignorable="w14 w15 w16se w16cid w16 w16cex w16sdtdh w16du">
+<w:styles xmlns:mc="http://schemas.openxmlformats.org/markup-compatibility/2006" xmlns:r="http://schemas.openxmlformats.org/officeDocument/2006/relationships" xmlns:w="http://schemas.openxmlformats.org/wordprocessingml/2006/main" xmlns:w14="http://schemas.microsoft.com/office/word/2010/wordml" xmlns:w15="http://schemas.microsoft.com/office/word/2012/wordml" xmlns:w16cex="http://schemas.microsoft.com/office/word/2018/wordml/cex" xmlns:w16cid="http://schemas.microsoft.com/office/word/2016/wordml/cid" xmlns:w16="http://schemas.microsoft.com/office/word/2018/wordml" xmlns:w16du="http://schemas.microsoft.com/office/word/2023/wordml/word16du" xmlns:w16sdtdh="http://schemas.microsoft.com/office/word/2020/wordml/sdtdatahash" xmlns:w16sdtfl="http://schemas.microsoft.com/office/word/2024/wordml/sdtformatlock" xmlns:w16se="http://schemas.microsoft.com/office/word/2015/wordml/symex" mc:Ignorable="w14 w15 w16se w16cid w16 w16cex w16sdtdh w16sdtfl w16du">
   <w:docDefaults>
     <w:rPrDefault>
       <w:rPr>

</xml_diff>